<commit_message>
personal library (ver-2) update-117
</commit_message>
<xml_diff>
--- a/resources/SCHEDULE/Process.docx
+++ b/resources/SCHEDULE/Process.docx
@@ -588,7 +588,7 @@
                 <w:sz w:val="22"/>
                 <w:szCs w:val="22"/>
               </w:rPr>
-              <w:t xml:space="preserve">IT Accessories </w:t>
+              <w:t xml:space="preserve">Software Engineering </w:t>
             </w:r>
           </w:p>
         </w:tc>
@@ -702,7 +702,15 @@
                 <w:sz w:val="22"/>
                 <w:szCs w:val="22"/>
               </w:rPr>
-              <w:t>Construction Material</w:t>
+              <w:t xml:space="preserve">IT Accessories </w:t>
+            </w:r>
+            <w:r>
+              <w:rPr>
+                <w:color w:val="F2F2F2" w:themeColor="background1" w:themeShade="F2"/>
+                <w:sz w:val="22"/>
+                <w:szCs w:val="22"/>
+              </w:rPr>
+              <w:t>&amp; Electronics</w:t>
             </w:r>
           </w:p>
         </w:tc>
@@ -797,23 +805,7 @@
                 <w:sz w:val="22"/>
                 <w:szCs w:val="22"/>
               </w:rPr>
-              <w:t xml:space="preserve"> (</w:t>
-            </w:r>
-            <w:r>
-              <w:rPr>
-                <w:color w:val="F2F2F2" w:themeColor="background1" w:themeShade="F2"/>
-                <w:sz w:val="22"/>
-                <w:szCs w:val="22"/>
-              </w:rPr>
-              <w:t>Agriculture</w:t>
-            </w:r>
-            <w:r>
-              <w:rPr>
-                <w:color w:val="F2F2F2" w:themeColor="background1" w:themeShade="F2"/>
-                <w:sz w:val="22"/>
-                <w:szCs w:val="22"/>
-              </w:rPr>
-              <w:t xml:space="preserve">) </w:t>
+              <w:t xml:space="preserve"> (Agriculture) </w:t>
             </w:r>
           </w:p>
         </w:tc>
@@ -868,7 +860,7 @@
                 <w:sz w:val="22"/>
                 <w:szCs w:val="22"/>
               </w:rPr>
-              <w:t xml:space="preserve">Garments </w:t>
+              <w:t>Construction Material</w:t>
             </w:r>
           </w:p>
         </w:tc>
@@ -993,22 +985,6 @@
           </w:tcPr>
           <w:p>
             <w:pPr>
-              <w:rPr>
-                <w:color w:val="F2F2F2" w:themeColor="background1" w:themeShade="F2"/>
-                <w:sz w:val="22"/>
-                <w:szCs w:val="22"/>
-              </w:rPr>
-            </w:pPr>
-          </w:p>
-        </w:tc>
-        <w:tc>
-          <w:tcPr>
-            <w:tcW w:w="1658" w:type="pct"/>
-            <w:shd w:val="clear" w:color="auto" w:fill="404040" w:themeFill="text1" w:themeFillTint="BF"/>
-            <w:vAlign w:val="center"/>
-          </w:tcPr>
-          <w:p>
-            <w:pPr>
               <w:pStyle w:val="ListParagraph"/>
               <w:numPr>
                 <w:ilvl w:val="0"/>
@@ -1026,6 +1002,35 @@
                 <w:sz w:val="22"/>
                 <w:szCs w:val="22"/>
               </w:rPr>
+              <w:t>Land and Real-State</w:t>
+            </w:r>
+          </w:p>
+        </w:tc>
+        <w:tc>
+          <w:tcPr>
+            <w:tcW w:w="1658" w:type="pct"/>
+            <w:shd w:val="clear" w:color="auto" w:fill="404040" w:themeFill="text1" w:themeFillTint="BF"/>
+            <w:vAlign w:val="center"/>
+          </w:tcPr>
+          <w:p>
+            <w:pPr>
+              <w:pStyle w:val="ListParagraph"/>
+              <w:numPr>
+                <w:ilvl w:val="0"/>
+                <w:numId w:val="77"/>
+              </w:numPr>
+              <w:rPr>
+                <w:color w:val="F2F2F2" w:themeColor="background1" w:themeShade="F2"/>
+                <w:sz w:val="22"/>
+                <w:szCs w:val="22"/>
+              </w:rPr>
+            </w:pPr>
+            <w:r>
+              <w:rPr>
+                <w:color w:val="F2F2F2" w:themeColor="background1" w:themeShade="F2"/>
+                <w:sz w:val="22"/>
+                <w:szCs w:val="22"/>
+              </w:rPr>
               <w:t>Invest: Gold</w:t>
             </w:r>
           </w:p>
@@ -1094,26 +1099,39 @@
           </w:tcPr>
           <w:p>
             <w:pPr>
-              <w:rPr>
-                <w:color w:val="F2F2F2" w:themeColor="background1" w:themeShade="F2"/>
-                <w:sz w:val="22"/>
-                <w:szCs w:val="22"/>
-              </w:rPr>
-            </w:pPr>
-          </w:p>
-        </w:tc>
-        <w:tc>
-          <w:tcPr>
-            <w:tcW w:w="1658" w:type="pct"/>
-            <w:shd w:val="clear" w:color="auto" w:fill="404040" w:themeFill="text1" w:themeFillTint="BF"/>
-            <w:vAlign w:val="center"/>
-          </w:tcPr>
-          <w:p>
-            <w:pPr>
               <w:pStyle w:val="ListParagraph"/>
               <w:numPr>
                 <w:ilvl w:val="0"/>
-                <w:numId w:val="59"/>
+                <w:numId w:val="76"/>
+              </w:numPr>
+              <w:rPr>
+                <w:color w:val="F2F2F2" w:themeColor="background1" w:themeShade="F2"/>
+                <w:sz w:val="22"/>
+                <w:szCs w:val="22"/>
+              </w:rPr>
+            </w:pPr>
+            <w:r>
+              <w:rPr>
+                <w:color w:val="F2F2F2" w:themeColor="background1" w:themeShade="F2"/>
+                <w:sz w:val="22"/>
+                <w:szCs w:val="22"/>
+              </w:rPr>
+              <w:t xml:space="preserve">Garments and Accessories </w:t>
+            </w:r>
+          </w:p>
+        </w:tc>
+        <w:tc>
+          <w:tcPr>
+            <w:tcW w:w="1658" w:type="pct"/>
+            <w:shd w:val="clear" w:color="auto" w:fill="404040" w:themeFill="text1" w:themeFillTint="BF"/>
+            <w:vAlign w:val="center"/>
+          </w:tcPr>
+          <w:p>
+            <w:pPr>
+              <w:pStyle w:val="ListParagraph"/>
+              <w:numPr>
+                <w:ilvl w:val="0"/>
+                <w:numId w:val="78"/>
               </w:numPr>
               <w:rPr>
                 <w:color w:val="F2F2F2" w:themeColor="background1" w:themeShade="F2"/>
@@ -1157,15 +1175,7 @@
                 <w:sz w:val="22"/>
                 <w:szCs w:val="22"/>
               </w:rPr>
-              <w:t>Invest: Securities</w:t>
-            </w:r>
-            <w:r>
-              <w:rPr>
-                <w:color w:val="F2F2F2" w:themeColor="background1" w:themeShade="F2"/>
-                <w:sz w:val="22"/>
-                <w:szCs w:val="22"/>
-              </w:rPr>
-              <w:t>, Equities, etc.</w:t>
+              <w:t>Invest: Securities, Equities, etc.</w:t>
             </w:r>
           </w:p>
         </w:tc>
@@ -1472,31 +1482,7 @@
                 <w:sz w:val="22"/>
                 <w:szCs w:val="22"/>
               </w:rPr>
-              <w:t xml:space="preserve">Monthly: </w:t>
-            </w:r>
-            <w:r>
-              <w:rPr>
-                <w:color w:val="F2F2F2" w:themeColor="background1" w:themeShade="F2"/>
-                <w:sz w:val="22"/>
-                <w:szCs w:val="22"/>
-              </w:rPr>
-              <w:t xml:space="preserve">Bills | Hand Cash </w:t>
-            </w:r>
-            <w:r>
-              <w:rPr>
-                <w:color w:val="F2F2F2" w:themeColor="background1" w:themeShade="F2"/>
-                <w:sz w:val="22"/>
-                <w:szCs w:val="22"/>
-              </w:rPr>
-              <w:t xml:space="preserve">| </w:t>
-            </w:r>
-            <w:r>
-              <w:rPr>
-                <w:color w:val="F2F2F2" w:themeColor="background1" w:themeShade="F2"/>
-                <w:sz w:val="22"/>
-                <w:szCs w:val="22"/>
-              </w:rPr>
-              <w:t xml:space="preserve">Education | Food </w:t>
+              <w:t xml:space="preserve">Monthly: Bills | Hand Cash | Education | Food </w:t>
             </w:r>
           </w:p>
         </w:tc>
@@ -1597,31 +1583,7 @@
                 <w:sz w:val="22"/>
                 <w:szCs w:val="22"/>
               </w:rPr>
-              <w:t xml:space="preserve">Yearly-1: </w:t>
-            </w:r>
-            <w:r>
-              <w:rPr>
-                <w:color w:val="F2F2F2" w:themeColor="background1" w:themeShade="F2"/>
-                <w:sz w:val="22"/>
-                <w:szCs w:val="22"/>
-              </w:rPr>
-              <w:t xml:space="preserve">Maintenance </w:t>
-            </w:r>
-            <w:r>
-              <w:rPr>
-                <w:color w:val="F2F2F2" w:themeColor="background1" w:themeShade="F2"/>
-                <w:sz w:val="22"/>
-                <w:szCs w:val="22"/>
-              </w:rPr>
-              <w:t xml:space="preserve">and </w:t>
-            </w:r>
-            <w:r>
-              <w:rPr>
-                <w:color w:val="F2F2F2" w:themeColor="background1" w:themeShade="F2"/>
-                <w:sz w:val="22"/>
-                <w:szCs w:val="22"/>
-              </w:rPr>
-              <w:t xml:space="preserve">Tax | </w:t>
+              <w:t xml:space="preserve">Yearly-1: Maintenance and Tax | </w:t>
             </w:r>
             <w:proofErr w:type="spellStart"/>
             <w:r>
@@ -1639,23 +1601,7 @@
                 <w:sz w:val="22"/>
                 <w:szCs w:val="22"/>
               </w:rPr>
-              <w:t xml:space="preserve"> </w:t>
-            </w:r>
-            <w:r>
-              <w:rPr>
-                <w:color w:val="F2F2F2" w:themeColor="background1" w:themeShade="F2"/>
-                <w:sz w:val="22"/>
-                <w:szCs w:val="22"/>
-              </w:rPr>
-              <w:t>|</w:t>
-            </w:r>
-            <w:r>
-              <w:rPr>
-                <w:color w:val="F2F2F2" w:themeColor="background1" w:themeShade="F2"/>
-                <w:sz w:val="22"/>
-                <w:szCs w:val="22"/>
-              </w:rPr>
-              <w:t xml:space="preserve"> Zakat   </w:t>
+              <w:t xml:space="preserve"> | Zakat   </w:t>
             </w:r>
           </w:p>
         </w:tc>
@@ -1769,23 +1715,7 @@
                 <w:sz w:val="22"/>
                 <w:szCs w:val="22"/>
               </w:rPr>
-              <w:t xml:space="preserve">Yearly-2: Festivals </w:t>
-            </w:r>
-            <w:r>
-              <w:rPr>
-                <w:color w:val="F2F2F2" w:themeColor="background1" w:themeShade="F2"/>
-                <w:sz w:val="22"/>
-                <w:szCs w:val="22"/>
-              </w:rPr>
-              <w:t>|</w:t>
-            </w:r>
-            <w:r>
-              <w:rPr>
-                <w:color w:val="F2F2F2" w:themeColor="background1" w:themeShade="F2"/>
-                <w:sz w:val="22"/>
-                <w:szCs w:val="22"/>
-              </w:rPr>
-              <w:t xml:space="preserve"> Guest | Causal Shopping</w:t>
+              <w:t>Yearly-2: Festivals | Guest | Causal Shopping</w:t>
             </w:r>
           </w:p>
         </w:tc>
@@ -2266,39 +2196,7 @@
                 <w:sz w:val="22"/>
                 <w:szCs w:val="22"/>
               </w:rPr>
-              <w:t xml:space="preserve">Asset </w:t>
-            </w:r>
-            <w:r>
-              <w:rPr>
-                <w:color w:val="F2F2F2" w:themeColor="background1" w:themeShade="F2"/>
-                <w:sz w:val="22"/>
-                <w:szCs w:val="22"/>
-              </w:rPr>
-              <w:t>(Official</w:t>
-            </w:r>
-            <w:r>
-              <w:rPr>
-                <w:color w:val="F2F2F2" w:themeColor="background1" w:themeShade="F2"/>
-                <w:sz w:val="22"/>
-                <w:szCs w:val="22"/>
-              </w:rPr>
-              <w:t xml:space="preserve"> </w:t>
-            </w:r>
-            <w:r>
-              <w:rPr>
-                <w:color w:val="F2F2F2" w:themeColor="background1" w:themeShade="F2"/>
-                <w:sz w:val="22"/>
-                <w:szCs w:val="22"/>
-              </w:rPr>
-              <w:t>Maintenance and Tax</w:t>
-            </w:r>
-            <w:r>
-              <w:rPr>
-                <w:color w:val="F2F2F2" w:themeColor="background1" w:themeShade="F2"/>
-                <w:sz w:val="22"/>
-                <w:szCs w:val="22"/>
-              </w:rPr>
-              <w:t xml:space="preserve">) </w:t>
+              <w:t xml:space="preserve">Asset (Official Maintenance and Tax) </w:t>
             </w:r>
           </w:p>
         </w:tc>
@@ -2322,15 +2220,7 @@
                 <w:sz w:val="22"/>
                 <w:szCs w:val="22"/>
               </w:rPr>
-              <w:t xml:space="preserve">Asset </w:t>
-            </w:r>
-            <w:r>
-              <w:rPr>
-                <w:color w:val="F2F2F2" w:themeColor="background1" w:themeShade="F2"/>
-                <w:sz w:val="22"/>
-                <w:szCs w:val="22"/>
-              </w:rPr>
-              <w:t>Summary</w:t>
+              <w:t>Asset Summary</w:t>
             </w:r>
           </w:p>
         </w:tc>
@@ -2355,15 +2245,7 @@
                 <w:sz w:val="22"/>
                 <w:szCs w:val="22"/>
               </w:rPr>
-              <w:t xml:space="preserve">Asset </w:t>
-            </w:r>
-            <w:r>
-              <w:rPr>
-                <w:color w:val="F2F2F2" w:themeColor="background1" w:themeShade="F2"/>
-                <w:sz w:val="22"/>
-                <w:szCs w:val="22"/>
-              </w:rPr>
-              <w:t>Allocation and Accounts</w:t>
+              <w:t>Asset Allocation and Accounts</w:t>
             </w:r>
           </w:p>
         </w:tc>
@@ -2467,47 +2349,7 @@
                 <w:sz w:val="22"/>
                 <w:szCs w:val="22"/>
               </w:rPr>
-              <w:t>Investment</w:t>
-            </w:r>
-            <w:r>
-              <w:rPr>
-                <w:color w:val="F2F2F2" w:themeColor="background1" w:themeShade="F2"/>
-                <w:sz w:val="22"/>
-                <w:szCs w:val="22"/>
-              </w:rPr>
-              <w:t xml:space="preserve">, Equities </w:t>
-            </w:r>
-            <w:r>
-              <w:rPr>
-                <w:color w:val="F2F2F2" w:themeColor="background1" w:themeShade="F2"/>
-                <w:sz w:val="22"/>
-                <w:szCs w:val="22"/>
-              </w:rPr>
-              <w:t>&amp;</w:t>
-            </w:r>
-            <w:r>
-              <w:rPr>
-                <w:color w:val="F2F2F2" w:themeColor="background1" w:themeShade="F2"/>
-                <w:sz w:val="22"/>
-                <w:szCs w:val="22"/>
-              </w:rPr>
-              <w:t xml:space="preserve"> Schemes (Govt. </w:t>
-            </w:r>
-            <w:r>
-              <w:rPr>
-                <w:color w:val="F2F2F2" w:themeColor="background1" w:themeShade="F2"/>
-                <w:sz w:val="22"/>
-                <w:szCs w:val="22"/>
-              </w:rPr>
-              <w:t>/</w:t>
-            </w:r>
-            <w:r>
-              <w:rPr>
-                <w:color w:val="F2F2F2" w:themeColor="background1" w:themeShade="F2"/>
-                <w:sz w:val="22"/>
-                <w:szCs w:val="22"/>
-              </w:rPr>
-              <w:t xml:space="preserve"> Corporate) </w:t>
+              <w:t xml:space="preserve">Investment, Equities &amp; Schemes (Govt. / Corporate) </w:t>
             </w:r>
           </w:p>
         </w:tc>
@@ -2658,15 +2500,7 @@
                 <w:sz w:val="22"/>
                 <w:szCs w:val="22"/>
               </w:rPr>
-              <w:t>Fundamental Concept</w:t>
-            </w:r>
-            <w:r>
-              <w:rPr>
-                <w:color w:val="F2F2F2" w:themeColor="background1" w:themeShade="F2"/>
-                <w:sz w:val="22"/>
-                <w:szCs w:val="22"/>
-              </w:rPr>
-              <w:t xml:space="preserve"> (Business)</w:t>
+              <w:t>Fundamental Concept (Business)</w:t>
             </w:r>
           </w:p>
         </w:tc>
@@ -2690,23 +2524,7 @@
                 <w:sz w:val="22"/>
                 <w:szCs w:val="22"/>
               </w:rPr>
-              <w:t xml:space="preserve">Fundamental Concept (Office and </w:t>
-            </w:r>
-            <w:r>
-              <w:rPr>
-                <w:color w:val="F2F2F2" w:themeColor="background1" w:themeShade="F2"/>
-                <w:sz w:val="22"/>
-                <w:szCs w:val="22"/>
-              </w:rPr>
-              <w:t>Process</w:t>
-            </w:r>
-            <w:r>
-              <w:rPr>
-                <w:color w:val="F2F2F2" w:themeColor="background1" w:themeShade="F2"/>
-                <w:sz w:val="22"/>
-                <w:szCs w:val="22"/>
-              </w:rPr>
-              <w:t>)</w:t>
+              <w:t>Fundamental Concept (Office and Process)</w:t>
             </w:r>
           </w:p>
         </w:tc>
@@ -2791,23 +2609,7 @@
                 <w:sz w:val="22"/>
                 <w:szCs w:val="22"/>
               </w:rPr>
-              <w:t>Product, Market</w:t>
-            </w:r>
-            <w:r>
-              <w:rPr>
-                <w:color w:val="F2F2F2" w:themeColor="background1" w:themeShade="F2"/>
-                <w:sz w:val="22"/>
-                <w:szCs w:val="22"/>
-              </w:rPr>
-              <w:t xml:space="preserve">, </w:t>
-            </w:r>
-            <w:r>
-              <w:rPr>
-                <w:color w:val="F2F2F2" w:themeColor="background1" w:themeShade="F2"/>
-                <w:sz w:val="22"/>
-                <w:szCs w:val="22"/>
-              </w:rPr>
-              <w:t xml:space="preserve">Marketing  </w:t>
+              <w:t xml:space="preserve">Product, Market, Marketing  </w:t>
             </w:r>
           </w:p>
         </w:tc>
@@ -2831,23 +2633,7 @@
                 <w:sz w:val="22"/>
                 <w:szCs w:val="22"/>
               </w:rPr>
-              <w:t>Fundamental Concept (Legal</w:t>
-            </w:r>
-            <w:r>
-              <w:rPr>
-                <w:color w:val="F2F2F2" w:themeColor="background1" w:themeShade="F2"/>
-                <w:sz w:val="22"/>
-                <w:szCs w:val="22"/>
-              </w:rPr>
-              <w:t xml:space="preserve"> and Inflation</w:t>
-            </w:r>
-            <w:r>
-              <w:rPr>
-                <w:color w:val="F2F2F2" w:themeColor="background1" w:themeShade="F2"/>
-                <w:sz w:val="22"/>
-                <w:szCs w:val="22"/>
-              </w:rPr>
-              <w:t xml:space="preserve">) </w:t>
+              <w:t xml:space="preserve">Fundamental Concept (Legal and Inflation) </w:t>
             </w:r>
           </w:p>
         </w:tc>
@@ -2956,23 +2742,7 @@
                 <w:sz w:val="22"/>
                 <w:szCs w:val="22"/>
               </w:rPr>
-              <w:t>Fundamental Concept (</w:t>
-            </w:r>
-            <w:r>
-              <w:rPr>
-                <w:color w:val="F2F2F2" w:themeColor="background1" w:themeShade="F2"/>
-                <w:sz w:val="22"/>
-                <w:szCs w:val="22"/>
-              </w:rPr>
-              <w:t>Land and Construction</w:t>
-            </w:r>
-            <w:r>
-              <w:rPr>
-                <w:color w:val="F2F2F2" w:themeColor="background1" w:themeShade="F2"/>
-                <w:sz w:val="22"/>
-                <w:szCs w:val="22"/>
-              </w:rPr>
-              <w:t>)</w:t>
+              <w:t>Fundamental Concept (Land and Construction)</w:t>
             </w:r>
           </w:p>
         </w:tc>
@@ -3185,14 +2955,7 @@
                 <w:sz w:val="22"/>
                 <w:szCs w:val="22"/>
               </w:rPr>
-              <w:t>Asset</w:t>
-            </w:r>
-            <w:r>
-              <w:rPr>
-                <w:sz w:val="22"/>
-                <w:szCs w:val="22"/>
-              </w:rPr>
-              <w:t>: Voucher, Bills, Tax Check-List</w:t>
+              <w:t>Asset: Voucher, Bills, Tax Check-List</w:t>
             </w:r>
           </w:p>
         </w:tc>
@@ -3214,35 +2977,7 @@
                 <w:sz w:val="22"/>
                 <w:szCs w:val="22"/>
               </w:rPr>
-              <w:t>Asset</w:t>
-            </w:r>
-            <w:r>
-              <w:rPr>
-                <w:sz w:val="22"/>
-                <w:szCs w:val="22"/>
-              </w:rPr>
-              <w:t>:</w:t>
-            </w:r>
-            <w:r>
-              <w:rPr>
-                <w:sz w:val="22"/>
-                <w:szCs w:val="22"/>
-              </w:rPr>
-              <w:t xml:space="preserve"> </w:t>
-            </w:r>
-            <w:r>
-              <w:rPr>
-                <w:sz w:val="22"/>
-                <w:szCs w:val="22"/>
-              </w:rPr>
-              <w:t>Summary</w:t>
-            </w:r>
-            <w:r>
-              <w:rPr>
-                <w:sz w:val="22"/>
-                <w:szCs w:val="22"/>
-              </w:rPr>
-              <w:t xml:space="preserve"> </w:t>
+              <w:t xml:space="preserve">Asset: Summary </w:t>
             </w:r>
           </w:p>
         </w:tc>
@@ -3312,14 +3047,7 @@
                 <w:sz w:val="22"/>
                 <w:szCs w:val="22"/>
               </w:rPr>
-              <w:t xml:space="preserve">Business: </w:t>
-            </w:r>
-            <w:r>
-              <w:rPr>
-                <w:sz w:val="22"/>
-                <w:szCs w:val="22"/>
-              </w:rPr>
-              <w:t>Product, Market, Impact</w:t>
+              <w:t>Business: Product, Market, Impact</w:t>
             </w:r>
           </w:p>
         </w:tc>
@@ -3341,28 +3069,7 @@
                 <w:sz w:val="22"/>
                 <w:szCs w:val="22"/>
               </w:rPr>
-              <w:t>Asset</w:t>
-            </w:r>
-            <w:r>
-              <w:rPr>
-                <w:sz w:val="22"/>
-                <w:szCs w:val="22"/>
-              </w:rPr>
-              <w:t>:</w:t>
-            </w:r>
-            <w:r>
-              <w:rPr>
-                <w:sz w:val="22"/>
-                <w:szCs w:val="22"/>
-              </w:rPr>
-              <w:t xml:space="preserve"> </w:t>
-            </w:r>
-            <w:r>
-              <w:rPr>
-                <w:sz w:val="22"/>
-                <w:szCs w:val="22"/>
-              </w:rPr>
-              <w:t xml:space="preserve">Fundamental Concept </w:t>
+              <w:t xml:space="preserve">Asset: Fundamental Concept </w:t>
             </w:r>
           </w:p>
         </w:tc>
@@ -3432,21 +3139,7 @@
                 <w:sz w:val="22"/>
                 <w:szCs w:val="22"/>
               </w:rPr>
-              <w:t>Business</w:t>
-            </w:r>
-            <w:r>
-              <w:rPr>
-                <w:sz w:val="22"/>
-                <w:szCs w:val="22"/>
-              </w:rPr>
-              <w:t xml:space="preserve">: </w:t>
-            </w:r>
-            <w:r>
-              <w:rPr>
-                <w:sz w:val="22"/>
-                <w:szCs w:val="22"/>
-              </w:rPr>
-              <w:t>Accounts, Management</w:t>
+              <w:t>Business: Accounts, Management</w:t>
             </w:r>
           </w:p>
         </w:tc>
@@ -3484,21 +3177,7 @@
                 <w:sz w:val="22"/>
                 <w:szCs w:val="22"/>
               </w:rPr>
-              <w:t>Investment</w:t>
-            </w:r>
-            <w:r>
-              <w:rPr>
-                <w:sz w:val="22"/>
-                <w:szCs w:val="22"/>
-              </w:rPr>
-              <w:t xml:space="preserve">: </w:t>
-            </w:r>
-            <w:r>
-              <w:rPr>
-                <w:sz w:val="22"/>
-                <w:szCs w:val="22"/>
-              </w:rPr>
-              <w:t>Analysis and Query Check-List</w:t>
+              <w:t>Investment: Analysis and Query Check-List</w:t>
             </w:r>
           </w:p>
         </w:tc>
@@ -4865,15 +4544,7 @@
                 <w:sz w:val="22"/>
                 <w:szCs w:val="22"/>
               </w:rPr>
-              <w:t xml:space="preserve">Class: </w:t>
-            </w:r>
-            <w:r>
-              <w:rPr>
-                <w:color w:val="F2F2F2" w:themeColor="background1" w:themeShade="F2"/>
-                <w:sz w:val="22"/>
-                <w:szCs w:val="22"/>
-              </w:rPr>
-              <w:t xml:space="preserve">Reference and GPT </w:t>
+              <w:t xml:space="preserve">Class: Reference and GPT </w:t>
             </w:r>
           </w:p>
         </w:tc>
@@ -5531,23 +5202,7 @@
                 <w:sz w:val="22"/>
                 <w:szCs w:val="22"/>
               </w:rPr>
-              <w:t>Weekend</w:t>
-            </w:r>
-            <w:r>
-              <w:rPr>
-                <w:color w:val="F2F2F2" w:themeColor="background1" w:themeShade="F2"/>
-                <w:sz w:val="22"/>
-                <w:szCs w:val="22"/>
-              </w:rPr>
-              <w:t xml:space="preserve"> </w:t>
-            </w:r>
-            <w:r>
-              <w:rPr>
-                <w:color w:val="F2F2F2" w:themeColor="background1" w:themeShade="F2"/>
-                <w:sz w:val="22"/>
-                <w:szCs w:val="22"/>
-              </w:rPr>
-              <w:t xml:space="preserve">Review ad Exam </w:t>
+              <w:t xml:space="preserve">Weekend Review ad Exam </w:t>
             </w:r>
           </w:p>
         </w:tc>
@@ -5622,15 +5277,7 @@
                 <w:sz w:val="22"/>
                 <w:szCs w:val="22"/>
               </w:rPr>
-              <w:t xml:space="preserve">Work-Schedule: </w:t>
-            </w:r>
-            <w:r>
-              <w:rPr>
-                <w:color w:val="F2F2F2" w:themeColor="background1" w:themeShade="F2"/>
-                <w:sz w:val="22"/>
-                <w:szCs w:val="22"/>
-              </w:rPr>
-              <w:t>Updatable</w:t>
+              <w:t>Work-Schedule: Updatable</w:t>
             </w:r>
           </w:p>
         </w:tc>
@@ -5655,31 +5302,7 @@
                 <w:sz w:val="22"/>
                 <w:szCs w:val="22"/>
               </w:rPr>
-              <w:t>Primary-</w:t>
-            </w:r>
-            <w:r>
-              <w:rPr>
-                <w:color w:val="F2F2F2" w:themeColor="background1" w:themeShade="F2"/>
-                <w:sz w:val="22"/>
-                <w:szCs w:val="22"/>
-              </w:rPr>
-              <w:t>Schedule</w:t>
-            </w:r>
-            <w:r>
-              <w:rPr>
-                <w:color w:val="F2F2F2" w:themeColor="background1" w:themeShade="F2"/>
-                <w:sz w:val="22"/>
-                <w:szCs w:val="22"/>
-              </w:rPr>
-              <w:t>:</w:t>
-            </w:r>
-            <w:r>
-              <w:rPr>
-                <w:color w:val="F2F2F2" w:themeColor="background1" w:themeShade="F2"/>
-                <w:sz w:val="22"/>
-                <w:szCs w:val="22"/>
-              </w:rPr>
-              <w:t xml:space="preserve"> Review and Simplify  </w:t>
+              <w:t xml:space="preserve">Primary-Schedule: Review and Simplify  </w:t>
             </w:r>
           </w:p>
         </w:tc>
@@ -5703,23 +5326,7 @@
                 <w:sz w:val="22"/>
                 <w:szCs w:val="22"/>
               </w:rPr>
-              <w:t>Library-Reference</w:t>
-            </w:r>
-            <w:r>
-              <w:rPr>
-                <w:color w:val="F2F2F2" w:themeColor="background1" w:themeShade="F2"/>
-                <w:sz w:val="22"/>
-                <w:szCs w:val="22"/>
-              </w:rPr>
-              <w:t>:</w:t>
-            </w:r>
-            <w:r>
-              <w:rPr>
-                <w:color w:val="F2F2F2" w:themeColor="background1" w:themeShade="F2"/>
-                <w:sz w:val="22"/>
-                <w:szCs w:val="22"/>
-              </w:rPr>
-              <w:t xml:space="preserve"> Updatable</w:t>
+              <w:t>Library-Reference: Updatable</w:t>
             </w:r>
           </w:p>
         </w:tc>
@@ -5785,15 +5392,7 @@
                 <w:sz w:val="22"/>
                 <w:szCs w:val="22"/>
               </w:rPr>
-              <w:t xml:space="preserve">Syllabus: </w:t>
-            </w:r>
-            <w:r>
-              <w:rPr>
-                <w:color w:val="F2F2F2" w:themeColor="background1" w:themeShade="F2"/>
-                <w:sz w:val="22"/>
-                <w:szCs w:val="22"/>
-              </w:rPr>
-              <w:t xml:space="preserve">Check-List (Incomplete) </w:t>
+              <w:t xml:space="preserve">Syllabus: Check-List (Incomplete) </w:t>
             </w:r>
           </w:p>
         </w:tc>
@@ -10247,6 +9846,95 @@
     </w:lvl>
   </w:abstractNum>
   <w:abstractNum w:abstractNumId="33" w15:restartNumberingAfterBreak="0">
+    <w:nsid w:val="3F101B79"/>
+    <w:multiLevelType w:val="hybridMultilevel"/>
+    <w:tmpl w:val="468CB5B8"/>
+    <w:lvl w:ilvl="0" w:tplc="48B01024">
+      <w:start w:val="5"/>
+      <w:numFmt w:val="decimal"/>
+      <w:lvlText w:val="%1."/>
+      <w:lvlJc w:val="left"/>
+      <w:pPr>
+        <w:ind w:left="720" w:hanging="360"/>
+      </w:pPr>
+      <w:rPr>
+        <w:rFonts w:hint="default"/>
+      </w:rPr>
+    </w:lvl>
+    <w:lvl w:ilvl="1" w:tplc="04090019" w:tentative="1">
+      <w:start w:val="1"/>
+      <w:numFmt w:val="lowerLetter"/>
+      <w:lvlText w:val="%2."/>
+      <w:lvlJc w:val="left"/>
+      <w:pPr>
+        <w:ind w:left="1440" w:hanging="360"/>
+      </w:pPr>
+    </w:lvl>
+    <w:lvl w:ilvl="2" w:tplc="0409001B" w:tentative="1">
+      <w:start w:val="1"/>
+      <w:numFmt w:val="lowerRoman"/>
+      <w:lvlText w:val="%3."/>
+      <w:lvlJc w:val="right"/>
+      <w:pPr>
+        <w:ind w:left="2160" w:hanging="180"/>
+      </w:pPr>
+    </w:lvl>
+    <w:lvl w:ilvl="3" w:tplc="0409000F" w:tentative="1">
+      <w:start w:val="1"/>
+      <w:numFmt w:val="decimal"/>
+      <w:lvlText w:val="%4."/>
+      <w:lvlJc w:val="left"/>
+      <w:pPr>
+        <w:ind w:left="2880" w:hanging="360"/>
+      </w:pPr>
+    </w:lvl>
+    <w:lvl w:ilvl="4" w:tplc="04090019" w:tentative="1">
+      <w:start w:val="1"/>
+      <w:numFmt w:val="lowerLetter"/>
+      <w:lvlText w:val="%5."/>
+      <w:lvlJc w:val="left"/>
+      <w:pPr>
+        <w:ind w:left="3600" w:hanging="360"/>
+      </w:pPr>
+    </w:lvl>
+    <w:lvl w:ilvl="5" w:tplc="0409001B" w:tentative="1">
+      <w:start w:val="1"/>
+      <w:numFmt w:val="lowerRoman"/>
+      <w:lvlText w:val="%6."/>
+      <w:lvlJc w:val="right"/>
+      <w:pPr>
+        <w:ind w:left="4320" w:hanging="180"/>
+      </w:pPr>
+    </w:lvl>
+    <w:lvl w:ilvl="6" w:tplc="0409000F" w:tentative="1">
+      <w:start w:val="1"/>
+      <w:numFmt w:val="decimal"/>
+      <w:lvlText w:val="%7."/>
+      <w:lvlJc w:val="left"/>
+      <w:pPr>
+        <w:ind w:left="5040" w:hanging="360"/>
+      </w:pPr>
+    </w:lvl>
+    <w:lvl w:ilvl="7" w:tplc="04090019" w:tentative="1">
+      <w:start w:val="1"/>
+      <w:numFmt w:val="lowerLetter"/>
+      <w:lvlText w:val="%8."/>
+      <w:lvlJc w:val="left"/>
+      <w:pPr>
+        <w:ind w:left="5760" w:hanging="360"/>
+      </w:pPr>
+    </w:lvl>
+    <w:lvl w:ilvl="8" w:tplc="0409001B" w:tentative="1">
+      <w:start w:val="1"/>
+      <w:numFmt w:val="lowerRoman"/>
+      <w:lvlText w:val="%9."/>
+      <w:lvlJc w:val="right"/>
+      <w:pPr>
+        <w:ind w:left="6480" w:hanging="180"/>
+      </w:pPr>
+    </w:lvl>
+  </w:abstractNum>
+  <w:abstractNum w:abstractNumId="34" w15:restartNumberingAfterBreak="0">
     <w:nsid w:val="423D58E3"/>
     <w:multiLevelType w:val="hybridMultilevel"/>
     <w:tmpl w:val="79460FD8"/>
@@ -10335,7 +10023,7 @@
       </w:pPr>
     </w:lvl>
   </w:abstractNum>
-  <w:abstractNum w:abstractNumId="34" w15:restartNumberingAfterBreak="0">
+  <w:abstractNum w:abstractNumId="35" w15:restartNumberingAfterBreak="0">
     <w:nsid w:val="440E0B09"/>
     <w:multiLevelType w:val="hybridMultilevel"/>
     <w:tmpl w:val="5AEA4DFC"/>
@@ -10424,7 +10112,7 @@
       </w:pPr>
     </w:lvl>
   </w:abstractNum>
-  <w:abstractNum w:abstractNumId="35" w15:restartNumberingAfterBreak="0">
+  <w:abstractNum w:abstractNumId="36" w15:restartNumberingAfterBreak="0">
     <w:nsid w:val="462C587C"/>
     <w:multiLevelType w:val="hybridMultilevel"/>
     <w:tmpl w:val="17CEB61E"/>
@@ -10513,7 +10201,7 @@
       </w:pPr>
     </w:lvl>
   </w:abstractNum>
-  <w:abstractNum w:abstractNumId="36" w15:restartNumberingAfterBreak="0">
+  <w:abstractNum w:abstractNumId="37" w15:restartNumberingAfterBreak="0">
     <w:nsid w:val="49796696"/>
     <w:multiLevelType w:val="hybridMultilevel"/>
     <w:tmpl w:val="0688D3CE"/>
@@ -10625,7 +10313,7 @@
       </w:rPr>
     </w:lvl>
   </w:abstractNum>
-  <w:abstractNum w:abstractNumId="37" w15:restartNumberingAfterBreak="0">
+  <w:abstractNum w:abstractNumId="38" w15:restartNumberingAfterBreak="0">
     <w:nsid w:val="4B815BA4"/>
     <w:multiLevelType w:val="hybridMultilevel"/>
     <w:tmpl w:val="CF0CB860"/>
@@ -10714,7 +10402,7 @@
       </w:pPr>
     </w:lvl>
   </w:abstractNum>
-  <w:abstractNum w:abstractNumId="38" w15:restartNumberingAfterBreak="0">
+  <w:abstractNum w:abstractNumId="39" w15:restartNumberingAfterBreak="0">
     <w:nsid w:val="4D2D07B1"/>
     <w:multiLevelType w:val="hybridMultilevel"/>
     <w:tmpl w:val="ABB6F554"/>
@@ -10803,7 +10491,7 @@
       </w:pPr>
     </w:lvl>
   </w:abstractNum>
-  <w:abstractNum w:abstractNumId="39" w15:restartNumberingAfterBreak="0">
+  <w:abstractNum w:abstractNumId="40" w15:restartNumberingAfterBreak="0">
     <w:nsid w:val="4E1531B8"/>
     <w:multiLevelType w:val="multilevel"/>
     <w:tmpl w:val="32D2270C"/>
@@ -10952,7 +10640,7 @@
       </w:rPr>
     </w:lvl>
   </w:abstractNum>
-  <w:abstractNum w:abstractNumId="40" w15:restartNumberingAfterBreak="0">
+  <w:abstractNum w:abstractNumId="41" w15:restartNumberingAfterBreak="0">
     <w:nsid w:val="4EB83EAC"/>
     <w:multiLevelType w:val="hybridMultilevel"/>
     <w:tmpl w:val="5F26879A"/>
@@ -11064,7 +10752,96 @@
       </w:rPr>
     </w:lvl>
   </w:abstractNum>
-  <w:abstractNum w:abstractNumId="41" w15:restartNumberingAfterBreak="0">
+  <w:abstractNum w:abstractNumId="42" w15:restartNumberingAfterBreak="0">
+    <w:nsid w:val="4F75147A"/>
+    <w:multiLevelType w:val="hybridMultilevel"/>
+    <w:tmpl w:val="781AE99A"/>
+    <w:lvl w:ilvl="0" w:tplc="93324870">
+      <w:start w:val="5"/>
+      <w:numFmt w:val="decimal"/>
+      <w:lvlText w:val="%1."/>
+      <w:lvlJc w:val="left"/>
+      <w:pPr>
+        <w:ind w:left="720" w:hanging="360"/>
+      </w:pPr>
+      <w:rPr>
+        <w:rFonts w:hint="default"/>
+      </w:rPr>
+    </w:lvl>
+    <w:lvl w:ilvl="1" w:tplc="04090019" w:tentative="1">
+      <w:start w:val="1"/>
+      <w:numFmt w:val="lowerLetter"/>
+      <w:lvlText w:val="%2."/>
+      <w:lvlJc w:val="left"/>
+      <w:pPr>
+        <w:ind w:left="1440" w:hanging="360"/>
+      </w:pPr>
+    </w:lvl>
+    <w:lvl w:ilvl="2" w:tplc="0409001B" w:tentative="1">
+      <w:start w:val="1"/>
+      <w:numFmt w:val="lowerRoman"/>
+      <w:lvlText w:val="%3."/>
+      <w:lvlJc w:val="right"/>
+      <w:pPr>
+        <w:ind w:left="2160" w:hanging="180"/>
+      </w:pPr>
+    </w:lvl>
+    <w:lvl w:ilvl="3" w:tplc="0409000F" w:tentative="1">
+      <w:start w:val="1"/>
+      <w:numFmt w:val="decimal"/>
+      <w:lvlText w:val="%4."/>
+      <w:lvlJc w:val="left"/>
+      <w:pPr>
+        <w:ind w:left="2880" w:hanging="360"/>
+      </w:pPr>
+    </w:lvl>
+    <w:lvl w:ilvl="4" w:tplc="04090019" w:tentative="1">
+      <w:start w:val="1"/>
+      <w:numFmt w:val="lowerLetter"/>
+      <w:lvlText w:val="%5."/>
+      <w:lvlJc w:val="left"/>
+      <w:pPr>
+        <w:ind w:left="3600" w:hanging="360"/>
+      </w:pPr>
+    </w:lvl>
+    <w:lvl w:ilvl="5" w:tplc="0409001B" w:tentative="1">
+      <w:start w:val="1"/>
+      <w:numFmt w:val="lowerRoman"/>
+      <w:lvlText w:val="%6."/>
+      <w:lvlJc w:val="right"/>
+      <w:pPr>
+        <w:ind w:left="4320" w:hanging="180"/>
+      </w:pPr>
+    </w:lvl>
+    <w:lvl w:ilvl="6" w:tplc="0409000F" w:tentative="1">
+      <w:start w:val="1"/>
+      <w:numFmt w:val="decimal"/>
+      <w:lvlText w:val="%7."/>
+      <w:lvlJc w:val="left"/>
+      <w:pPr>
+        <w:ind w:left="5040" w:hanging="360"/>
+      </w:pPr>
+    </w:lvl>
+    <w:lvl w:ilvl="7" w:tplc="04090019" w:tentative="1">
+      <w:start w:val="1"/>
+      <w:numFmt w:val="lowerLetter"/>
+      <w:lvlText w:val="%8."/>
+      <w:lvlJc w:val="left"/>
+      <w:pPr>
+        <w:ind w:left="5760" w:hanging="360"/>
+      </w:pPr>
+    </w:lvl>
+    <w:lvl w:ilvl="8" w:tplc="0409001B" w:tentative="1">
+      <w:start w:val="1"/>
+      <w:numFmt w:val="lowerRoman"/>
+      <w:lvlText w:val="%9."/>
+      <w:lvlJc w:val="right"/>
+      <w:pPr>
+        <w:ind w:left="6480" w:hanging="180"/>
+      </w:pPr>
+    </w:lvl>
+  </w:abstractNum>
+  <w:abstractNum w:abstractNumId="43" w15:restartNumberingAfterBreak="0">
     <w:nsid w:val="4F7F02F3"/>
     <w:multiLevelType w:val="hybridMultilevel"/>
     <w:tmpl w:val="C10434A4"/>
@@ -11153,7 +10930,7 @@
       </w:pPr>
     </w:lvl>
   </w:abstractNum>
-  <w:abstractNum w:abstractNumId="42" w15:restartNumberingAfterBreak="0">
+  <w:abstractNum w:abstractNumId="44" w15:restartNumberingAfterBreak="0">
     <w:nsid w:val="50307C40"/>
     <w:multiLevelType w:val="hybridMultilevel"/>
     <w:tmpl w:val="FA96F7AA"/>
@@ -11266,7 +11043,7 @@
       </w:rPr>
     </w:lvl>
   </w:abstractNum>
-  <w:abstractNum w:abstractNumId="43" w15:restartNumberingAfterBreak="0">
+  <w:abstractNum w:abstractNumId="45" w15:restartNumberingAfterBreak="0">
     <w:nsid w:val="50FA45C2"/>
     <w:multiLevelType w:val="hybridMultilevel"/>
     <w:tmpl w:val="BE8E03D4"/>
@@ -11355,7 +11132,7 @@
       </w:pPr>
     </w:lvl>
   </w:abstractNum>
-  <w:abstractNum w:abstractNumId="44" w15:restartNumberingAfterBreak="0">
+  <w:abstractNum w:abstractNumId="46" w15:restartNumberingAfterBreak="0">
     <w:nsid w:val="5340767E"/>
     <w:multiLevelType w:val="multilevel"/>
     <w:tmpl w:val="114CF1E8"/>
@@ -11504,7 +11281,7 @@
       </w:rPr>
     </w:lvl>
   </w:abstractNum>
-  <w:abstractNum w:abstractNumId="45" w15:restartNumberingAfterBreak="0">
+  <w:abstractNum w:abstractNumId="47" w15:restartNumberingAfterBreak="0">
     <w:nsid w:val="56D86E55"/>
     <w:multiLevelType w:val="hybridMultilevel"/>
     <w:tmpl w:val="F2F4FC7A"/>
@@ -11593,7 +11370,7 @@
       </w:pPr>
     </w:lvl>
   </w:abstractNum>
-  <w:abstractNum w:abstractNumId="46" w15:restartNumberingAfterBreak="0">
+  <w:abstractNum w:abstractNumId="48" w15:restartNumberingAfterBreak="0">
     <w:nsid w:val="579F4986"/>
     <w:multiLevelType w:val="multilevel"/>
     <w:tmpl w:val="C72A2DE4"/>
@@ -11742,7 +11519,7 @@
       </w:rPr>
     </w:lvl>
   </w:abstractNum>
-  <w:abstractNum w:abstractNumId="47" w15:restartNumberingAfterBreak="0">
+  <w:abstractNum w:abstractNumId="49" w15:restartNumberingAfterBreak="0">
     <w:nsid w:val="57C26B61"/>
     <w:multiLevelType w:val="multilevel"/>
     <w:tmpl w:val="8496E3BA"/>
@@ -11891,7 +11668,7 @@
       </w:rPr>
     </w:lvl>
   </w:abstractNum>
-  <w:abstractNum w:abstractNumId="48" w15:restartNumberingAfterBreak="0">
+  <w:abstractNum w:abstractNumId="50" w15:restartNumberingAfterBreak="0">
     <w:nsid w:val="59264AE6"/>
     <w:multiLevelType w:val="hybridMultilevel"/>
     <w:tmpl w:val="40BAAEB4"/>
@@ -11980,7 +11757,7 @@
       </w:pPr>
     </w:lvl>
   </w:abstractNum>
-  <w:abstractNum w:abstractNumId="49" w15:restartNumberingAfterBreak="0">
+  <w:abstractNum w:abstractNumId="51" w15:restartNumberingAfterBreak="0">
     <w:nsid w:val="59556866"/>
     <w:multiLevelType w:val="hybridMultilevel"/>
     <w:tmpl w:val="B7DE5832"/>
@@ -12069,7 +11846,7 @@
       </w:pPr>
     </w:lvl>
   </w:abstractNum>
-  <w:abstractNum w:abstractNumId="50" w15:restartNumberingAfterBreak="0">
+  <w:abstractNum w:abstractNumId="52" w15:restartNumberingAfterBreak="0">
     <w:nsid w:val="5AB341C7"/>
     <w:multiLevelType w:val="hybridMultilevel"/>
     <w:tmpl w:val="54388006"/>
@@ -12158,7 +11935,7 @@
       </w:pPr>
     </w:lvl>
   </w:abstractNum>
-  <w:abstractNum w:abstractNumId="51" w15:restartNumberingAfterBreak="0">
+  <w:abstractNum w:abstractNumId="53" w15:restartNumberingAfterBreak="0">
     <w:nsid w:val="5C3C3EC8"/>
     <w:multiLevelType w:val="hybridMultilevel"/>
     <w:tmpl w:val="A4562704"/>
@@ -12247,7 +12024,7 @@
       </w:pPr>
     </w:lvl>
   </w:abstractNum>
-  <w:abstractNum w:abstractNumId="52" w15:restartNumberingAfterBreak="0">
+  <w:abstractNum w:abstractNumId="54" w15:restartNumberingAfterBreak="0">
     <w:nsid w:val="5FBE452A"/>
     <w:multiLevelType w:val="multilevel"/>
     <w:tmpl w:val="413C0954"/>
@@ -12396,7 +12173,7 @@
       </w:rPr>
     </w:lvl>
   </w:abstractNum>
-  <w:abstractNum w:abstractNumId="53" w15:restartNumberingAfterBreak="0">
+  <w:abstractNum w:abstractNumId="55" w15:restartNumberingAfterBreak="0">
     <w:nsid w:val="62441FFC"/>
     <w:multiLevelType w:val="hybridMultilevel"/>
     <w:tmpl w:val="8BCCAA04"/>
@@ -12485,7 +12262,7 @@
       </w:pPr>
     </w:lvl>
   </w:abstractNum>
-  <w:abstractNum w:abstractNumId="54" w15:restartNumberingAfterBreak="0">
+  <w:abstractNum w:abstractNumId="56" w15:restartNumberingAfterBreak="0">
     <w:nsid w:val="63DF277B"/>
     <w:multiLevelType w:val="hybridMultilevel"/>
     <w:tmpl w:val="8946D75C"/>
@@ -12574,7 +12351,7 @@
       </w:pPr>
     </w:lvl>
   </w:abstractNum>
-  <w:abstractNum w:abstractNumId="55" w15:restartNumberingAfterBreak="0">
+  <w:abstractNum w:abstractNumId="57" w15:restartNumberingAfterBreak="0">
     <w:nsid w:val="650E1004"/>
     <w:multiLevelType w:val="multilevel"/>
     <w:tmpl w:val="4184EEC0"/>
@@ -12723,7 +12500,7 @@
       </w:rPr>
     </w:lvl>
   </w:abstractNum>
-  <w:abstractNum w:abstractNumId="56" w15:restartNumberingAfterBreak="0">
+  <w:abstractNum w:abstractNumId="58" w15:restartNumberingAfterBreak="0">
     <w:nsid w:val="65774034"/>
     <w:multiLevelType w:val="hybridMultilevel"/>
     <w:tmpl w:val="BF3281AE"/>
@@ -12812,7 +12589,7 @@
       </w:pPr>
     </w:lvl>
   </w:abstractNum>
-  <w:abstractNum w:abstractNumId="57" w15:restartNumberingAfterBreak="0">
+  <w:abstractNum w:abstractNumId="59" w15:restartNumberingAfterBreak="0">
     <w:nsid w:val="66E063D5"/>
     <w:multiLevelType w:val="multilevel"/>
     <w:tmpl w:val="37DEBDDC"/>
@@ -12925,7 +12702,7 @@
       </w:pPr>
     </w:lvl>
   </w:abstractNum>
-  <w:abstractNum w:abstractNumId="58" w15:restartNumberingAfterBreak="0">
+  <w:abstractNum w:abstractNumId="60" w15:restartNumberingAfterBreak="0">
     <w:nsid w:val="6A773117"/>
     <w:multiLevelType w:val="hybridMultilevel"/>
     <w:tmpl w:val="65CCCA78"/>
@@ -13014,7 +12791,96 @@
       </w:pPr>
     </w:lvl>
   </w:abstractNum>
-  <w:abstractNum w:abstractNumId="59" w15:restartNumberingAfterBreak="0">
+  <w:abstractNum w:abstractNumId="61" w15:restartNumberingAfterBreak="0">
+    <w:nsid w:val="6AAC1B53"/>
+    <w:multiLevelType w:val="hybridMultilevel"/>
+    <w:tmpl w:val="10AAC2C6"/>
+    <w:lvl w:ilvl="0" w:tplc="08587440">
+      <w:start w:val="4"/>
+      <w:numFmt w:val="decimal"/>
+      <w:lvlText w:val="%1."/>
+      <w:lvlJc w:val="left"/>
+      <w:pPr>
+        <w:ind w:left="720" w:hanging="360"/>
+      </w:pPr>
+      <w:rPr>
+        <w:rFonts w:hint="default"/>
+      </w:rPr>
+    </w:lvl>
+    <w:lvl w:ilvl="1" w:tplc="04090019" w:tentative="1">
+      <w:start w:val="1"/>
+      <w:numFmt w:val="lowerLetter"/>
+      <w:lvlText w:val="%2."/>
+      <w:lvlJc w:val="left"/>
+      <w:pPr>
+        <w:ind w:left="1440" w:hanging="360"/>
+      </w:pPr>
+    </w:lvl>
+    <w:lvl w:ilvl="2" w:tplc="0409001B" w:tentative="1">
+      <w:start w:val="1"/>
+      <w:numFmt w:val="lowerRoman"/>
+      <w:lvlText w:val="%3."/>
+      <w:lvlJc w:val="right"/>
+      <w:pPr>
+        <w:ind w:left="2160" w:hanging="180"/>
+      </w:pPr>
+    </w:lvl>
+    <w:lvl w:ilvl="3" w:tplc="0409000F" w:tentative="1">
+      <w:start w:val="1"/>
+      <w:numFmt w:val="decimal"/>
+      <w:lvlText w:val="%4."/>
+      <w:lvlJc w:val="left"/>
+      <w:pPr>
+        <w:ind w:left="2880" w:hanging="360"/>
+      </w:pPr>
+    </w:lvl>
+    <w:lvl w:ilvl="4" w:tplc="04090019" w:tentative="1">
+      <w:start w:val="1"/>
+      <w:numFmt w:val="lowerLetter"/>
+      <w:lvlText w:val="%5."/>
+      <w:lvlJc w:val="left"/>
+      <w:pPr>
+        <w:ind w:left="3600" w:hanging="360"/>
+      </w:pPr>
+    </w:lvl>
+    <w:lvl w:ilvl="5" w:tplc="0409001B" w:tentative="1">
+      <w:start w:val="1"/>
+      <w:numFmt w:val="lowerRoman"/>
+      <w:lvlText w:val="%6."/>
+      <w:lvlJc w:val="right"/>
+      <w:pPr>
+        <w:ind w:left="4320" w:hanging="180"/>
+      </w:pPr>
+    </w:lvl>
+    <w:lvl w:ilvl="6" w:tplc="0409000F" w:tentative="1">
+      <w:start w:val="1"/>
+      <w:numFmt w:val="decimal"/>
+      <w:lvlText w:val="%7."/>
+      <w:lvlJc w:val="left"/>
+      <w:pPr>
+        <w:ind w:left="5040" w:hanging="360"/>
+      </w:pPr>
+    </w:lvl>
+    <w:lvl w:ilvl="7" w:tplc="04090019" w:tentative="1">
+      <w:start w:val="1"/>
+      <w:numFmt w:val="lowerLetter"/>
+      <w:lvlText w:val="%8."/>
+      <w:lvlJc w:val="left"/>
+      <w:pPr>
+        <w:ind w:left="5760" w:hanging="360"/>
+      </w:pPr>
+    </w:lvl>
+    <w:lvl w:ilvl="8" w:tplc="0409001B" w:tentative="1">
+      <w:start w:val="1"/>
+      <w:numFmt w:val="lowerRoman"/>
+      <w:lvlText w:val="%9."/>
+      <w:lvlJc w:val="right"/>
+      <w:pPr>
+        <w:ind w:left="6480" w:hanging="180"/>
+      </w:pPr>
+    </w:lvl>
+  </w:abstractNum>
+  <w:abstractNum w:abstractNumId="62" w15:restartNumberingAfterBreak="0">
     <w:nsid w:val="6BDF1A00"/>
     <w:multiLevelType w:val="hybridMultilevel"/>
     <w:tmpl w:val="4DE00462"/>
@@ -13103,7 +12969,7 @@
       </w:pPr>
     </w:lvl>
   </w:abstractNum>
-  <w:abstractNum w:abstractNumId="60" w15:restartNumberingAfterBreak="0">
+  <w:abstractNum w:abstractNumId="63" w15:restartNumberingAfterBreak="0">
     <w:nsid w:val="6C537B19"/>
     <w:multiLevelType w:val="hybridMultilevel"/>
     <w:tmpl w:val="15969590"/>
@@ -13192,7 +13058,7 @@
       </w:pPr>
     </w:lvl>
   </w:abstractNum>
-  <w:abstractNum w:abstractNumId="61" w15:restartNumberingAfterBreak="0">
+  <w:abstractNum w:abstractNumId="64" w15:restartNumberingAfterBreak="0">
     <w:nsid w:val="6E2B4815"/>
     <w:multiLevelType w:val="hybridMultilevel"/>
     <w:tmpl w:val="32C630EC"/>
@@ -13305,7 +13171,7 @@
       </w:rPr>
     </w:lvl>
   </w:abstractNum>
-  <w:abstractNum w:abstractNumId="62" w15:restartNumberingAfterBreak="0">
+  <w:abstractNum w:abstractNumId="65" w15:restartNumberingAfterBreak="0">
     <w:nsid w:val="6E4A6A7D"/>
     <w:multiLevelType w:val="hybridMultilevel"/>
     <w:tmpl w:val="368889D6"/>
@@ -13394,7 +13260,7 @@
       </w:pPr>
     </w:lvl>
   </w:abstractNum>
-  <w:abstractNum w:abstractNumId="63" w15:restartNumberingAfterBreak="0">
+  <w:abstractNum w:abstractNumId="66" w15:restartNumberingAfterBreak="0">
     <w:nsid w:val="6E934341"/>
     <w:multiLevelType w:val="multilevel"/>
     <w:tmpl w:val="CDFA9A6C"/>
@@ -13543,7 +13409,7 @@
       </w:rPr>
     </w:lvl>
   </w:abstractNum>
-  <w:abstractNum w:abstractNumId="64" w15:restartNumberingAfterBreak="0">
+  <w:abstractNum w:abstractNumId="67" w15:restartNumberingAfterBreak="0">
     <w:nsid w:val="70497866"/>
     <w:multiLevelType w:val="hybridMultilevel"/>
     <w:tmpl w:val="CE52D15E"/>
@@ -13632,7 +13498,7 @@
       </w:pPr>
     </w:lvl>
   </w:abstractNum>
-  <w:abstractNum w:abstractNumId="65" w15:restartNumberingAfterBreak="0">
+  <w:abstractNum w:abstractNumId="68" w15:restartNumberingAfterBreak="0">
     <w:nsid w:val="713B2519"/>
     <w:multiLevelType w:val="hybridMultilevel"/>
     <w:tmpl w:val="9D125636"/>
@@ -13721,7 +13587,7 @@
       </w:pPr>
     </w:lvl>
   </w:abstractNum>
-  <w:abstractNum w:abstractNumId="66" w15:restartNumberingAfterBreak="0">
+  <w:abstractNum w:abstractNumId="69" w15:restartNumberingAfterBreak="0">
     <w:nsid w:val="72F16208"/>
     <w:multiLevelType w:val="hybridMultilevel"/>
     <w:tmpl w:val="C1B0234E"/>
@@ -13810,7 +13676,7 @@
       </w:pPr>
     </w:lvl>
   </w:abstractNum>
-  <w:abstractNum w:abstractNumId="67" w15:restartNumberingAfterBreak="0">
+  <w:abstractNum w:abstractNumId="70" w15:restartNumberingAfterBreak="0">
     <w:nsid w:val="760E3F89"/>
     <w:multiLevelType w:val="hybridMultilevel"/>
     <w:tmpl w:val="B7804454"/>
@@ -13899,7 +13765,7 @@
       </w:pPr>
     </w:lvl>
   </w:abstractNum>
-  <w:abstractNum w:abstractNumId="68" w15:restartNumberingAfterBreak="0">
+  <w:abstractNum w:abstractNumId="71" w15:restartNumberingAfterBreak="0">
     <w:nsid w:val="78937F83"/>
     <w:multiLevelType w:val="hybridMultilevel"/>
     <w:tmpl w:val="0150A922"/>
@@ -13988,7 +13854,7 @@
       </w:pPr>
     </w:lvl>
   </w:abstractNum>
-  <w:abstractNum w:abstractNumId="69" w15:restartNumberingAfterBreak="0">
+  <w:abstractNum w:abstractNumId="72" w15:restartNumberingAfterBreak="0">
     <w:nsid w:val="789C3B66"/>
     <w:multiLevelType w:val="hybridMultilevel"/>
     <w:tmpl w:val="3A0402D2"/>
@@ -14077,7 +13943,7 @@
       </w:pPr>
     </w:lvl>
   </w:abstractNum>
-  <w:abstractNum w:abstractNumId="70" w15:restartNumberingAfterBreak="0">
+  <w:abstractNum w:abstractNumId="73" w15:restartNumberingAfterBreak="0">
     <w:nsid w:val="78B50872"/>
     <w:multiLevelType w:val="multilevel"/>
     <w:tmpl w:val="4A1EAE54"/>
@@ -14226,7 +14092,7 @@
       </w:rPr>
     </w:lvl>
   </w:abstractNum>
-  <w:abstractNum w:abstractNumId="71" w15:restartNumberingAfterBreak="0">
+  <w:abstractNum w:abstractNumId="74" w15:restartNumberingAfterBreak="0">
     <w:nsid w:val="79A73B39"/>
     <w:multiLevelType w:val="hybridMultilevel"/>
     <w:tmpl w:val="759A15DE"/>
@@ -14315,7 +14181,7 @@
       </w:pPr>
     </w:lvl>
   </w:abstractNum>
-  <w:abstractNum w:abstractNumId="72" w15:restartNumberingAfterBreak="0">
+  <w:abstractNum w:abstractNumId="75" w15:restartNumberingAfterBreak="0">
     <w:nsid w:val="7B7215C4"/>
     <w:multiLevelType w:val="hybridMultilevel"/>
     <w:tmpl w:val="4C7EF1D4"/>
@@ -14404,7 +14270,7 @@
       </w:pPr>
     </w:lvl>
   </w:abstractNum>
-  <w:abstractNum w:abstractNumId="73" w15:restartNumberingAfterBreak="0">
+  <w:abstractNum w:abstractNumId="76" w15:restartNumberingAfterBreak="0">
     <w:nsid w:val="7CAE79F2"/>
     <w:multiLevelType w:val="hybridMultilevel"/>
     <w:tmpl w:val="255A54E6"/>
@@ -14493,7 +14359,7 @@
       </w:pPr>
     </w:lvl>
   </w:abstractNum>
-  <w:abstractNum w:abstractNumId="74" w15:restartNumberingAfterBreak="0">
+  <w:abstractNum w:abstractNumId="77" w15:restartNumberingAfterBreak="0">
     <w:nsid w:val="7E170499"/>
     <w:multiLevelType w:val="hybridMultilevel"/>
     <w:tmpl w:val="CDEED568"/>
@@ -14589,37 +14455,37 @@
     <w:abstractNumId w:val="26"/>
   </w:num>
   <w:num w:numId="3" w16cid:durableId="2058309915">
-    <w:abstractNumId w:val="53"/>
+    <w:abstractNumId w:val="55"/>
   </w:num>
   <w:num w:numId="4" w16cid:durableId="50034967">
+    <w:abstractNumId w:val="60"/>
+  </w:num>
+  <w:num w:numId="5" w16cid:durableId="1616132573">
+    <w:abstractNumId w:val="36"/>
+  </w:num>
+  <w:num w:numId="6" w16cid:durableId="299381510">
     <w:abstractNumId w:val="58"/>
   </w:num>
-  <w:num w:numId="5" w16cid:durableId="1616132573">
-    <w:abstractNumId w:val="35"/>
-  </w:num>
-  <w:num w:numId="6" w16cid:durableId="299381510">
-    <w:abstractNumId w:val="56"/>
-  </w:num>
   <w:num w:numId="7" w16cid:durableId="1005520730">
-    <w:abstractNumId w:val="60"/>
+    <w:abstractNumId w:val="63"/>
   </w:num>
   <w:num w:numId="8" w16cid:durableId="1640257320">
-    <w:abstractNumId w:val="42"/>
+    <w:abstractNumId w:val="44"/>
   </w:num>
   <w:num w:numId="9" w16cid:durableId="652031582">
-    <w:abstractNumId w:val="70"/>
+    <w:abstractNumId w:val="73"/>
   </w:num>
   <w:num w:numId="10" w16cid:durableId="541602018">
     <w:abstractNumId w:val="30"/>
   </w:num>
   <w:num w:numId="11" w16cid:durableId="1196233870">
-    <w:abstractNumId w:val="63"/>
+    <w:abstractNumId w:val="66"/>
   </w:num>
   <w:num w:numId="12" w16cid:durableId="779034007">
-    <w:abstractNumId w:val="39"/>
+    <w:abstractNumId w:val="40"/>
   </w:num>
   <w:num w:numId="13" w16cid:durableId="2094735222">
-    <w:abstractNumId w:val="44"/>
+    <w:abstractNumId w:val="46"/>
   </w:num>
   <w:num w:numId="14" w16cid:durableId="16854369">
     <w:abstractNumId w:val="9"/>
@@ -14631,19 +14497,19 @@
     <w:abstractNumId w:val="0"/>
   </w:num>
   <w:num w:numId="17" w16cid:durableId="1692222530">
-    <w:abstractNumId w:val="46"/>
+    <w:abstractNumId w:val="48"/>
   </w:num>
   <w:num w:numId="18" w16cid:durableId="1747149079">
-    <w:abstractNumId w:val="55"/>
+    <w:abstractNumId w:val="57"/>
   </w:num>
   <w:num w:numId="19" w16cid:durableId="1972975832">
     <w:abstractNumId w:val="32"/>
   </w:num>
   <w:num w:numId="20" w16cid:durableId="513301544">
-    <w:abstractNumId w:val="52"/>
+    <w:abstractNumId w:val="54"/>
   </w:num>
   <w:num w:numId="21" w16cid:durableId="1897230598">
-    <w:abstractNumId w:val="47"/>
+    <w:abstractNumId w:val="49"/>
   </w:num>
   <w:num w:numId="22" w16cid:durableId="491800606">
     <w:abstractNumId w:val="29"/>
@@ -14652,7 +14518,7 @@
     <w:abstractNumId w:val="27"/>
   </w:num>
   <w:num w:numId="24" w16cid:durableId="665478401">
-    <w:abstractNumId w:val="57"/>
+    <w:abstractNumId w:val="59"/>
   </w:num>
   <w:num w:numId="25" w16cid:durableId="1301764055">
     <w:abstractNumId w:val="2"/>
@@ -14661,19 +14527,19 @@
     <w:abstractNumId w:val="31"/>
   </w:num>
   <w:num w:numId="27" w16cid:durableId="1946381663">
-    <w:abstractNumId w:val="34"/>
+    <w:abstractNumId w:val="35"/>
   </w:num>
   <w:num w:numId="28" w16cid:durableId="489256615">
-    <w:abstractNumId w:val="74"/>
+    <w:abstractNumId w:val="77"/>
   </w:num>
   <w:num w:numId="29" w16cid:durableId="1073091233">
-    <w:abstractNumId w:val="40"/>
+    <w:abstractNumId w:val="41"/>
   </w:num>
   <w:num w:numId="30" w16cid:durableId="1082490540">
     <w:abstractNumId w:val="10"/>
   </w:num>
   <w:num w:numId="31" w16cid:durableId="77216630">
-    <w:abstractNumId w:val="36"/>
+    <w:abstractNumId w:val="37"/>
   </w:num>
   <w:num w:numId="32" w16cid:durableId="486089783">
     <w:abstractNumId w:val="22"/>
@@ -14688,13 +14554,13 @@
     <w:abstractNumId w:val="3"/>
   </w:num>
   <w:num w:numId="36" w16cid:durableId="450824171">
-    <w:abstractNumId w:val="64"/>
+    <w:abstractNumId w:val="67"/>
   </w:num>
   <w:num w:numId="37" w16cid:durableId="1299066464">
-    <w:abstractNumId w:val="38"/>
+    <w:abstractNumId w:val="39"/>
   </w:num>
   <w:num w:numId="38" w16cid:durableId="1453136757">
-    <w:abstractNumId w:val="68"/>
+    <w:abstractNumId w:val="71"/>
   </w:num>
   <w:num w:numId="39" w16cid:durableId="573667789">
     <w:abstractNumId w:val="24"/>
@@ -14706,19 +14572,19 @@
     <w:abstractNumId w:val="6"/>
   </w:num>
   <w:num w:numId="42" w16cid:durableId="367880481">
-    <w:abstractNumId w:val="62"/>
+    <w:abstractNumId w:val="65"/>
   </w:num>
   <w:num w:numId="43" w16cid:durableId="511263083">
-    <w:abstractNumId w:val="51"/>
+    <w:abstractNumId w:val="53"/>
   </w:num>
   <w:num w:numId="44" w16cid:durableId="20984173">
     <w:abstractNumId w:val="13"/>
   </w:num>
   <w:num w:numId="45" w16cid:durableId="272172144">
-    <w:abstractNumId w:val="73"/>
+    <w:abstractNumId w:val="76"/>
   </w:num>
   <w:num w:numId="46" w16cid:durableId="1155804565">
-    <w:abstractNumId w:val="45"/>
+    <w:abstractNumId w:val="47"/>
   </w:num>
   <w:num w:numId="47" w16cid:durableId="1296331891">
     <w:abstractNumId w:val="14"/>
@@ -14727,10 +14593,10 @@
     <w:abstractNumId w:val="8"/>
   </w:num>
   <w:num w:numId="49" w16cid:durableId="1402949985">
-    <w:abstractNumId w:val="37"/>
+    <w:abstractNumId w:val="38"/>
   </w:num>
   <w:num w:numId="50" w16cid:durableId="1744572167">
-    <w:abstractNumId w:val="61"/>
+    <w:abstractNumId w:val="64"/>
   </w:num>
   <w:num w:numId="51" w16cid:durableId="720712277">
     <w:abstractNumId w:val="7"/>
@@ -14739,7 +14605,7 @@
     <w:abstractNumId w:val="28"/>
   </w:num>
   <w:num w:numId="53" w16cid:durableId="1792017613">
-    <w:abstractNumId w:val="66"/>
+    <w:abstractNumId w:val="69"/>
   </w:num>
   <w:num w:numId="54" w16cid:durableId="953557173">
     <w:abstractNumId w:val="25"/>
@@ -14748,22 +14614,22 @@
     <w:abstractNumId w:val="4"/>
   </w:num>
   <w:num w:numId="56" w16cid:durableId="1612542372">
-    <w:abstractNumId w:val="71"/>
+    <w:abstractNumId w:val="74"/>
   </w:num>
   <w:num w:numId="57" w16cid:durableId="594942508">
-    <w:abstractNumId w:val="65"/>
+    <w:abstractNumId w:val="68"/>
   </w:num>
   <w:num w:numId="58" w16cid:durableId="909147000">
-    <w:abstractNumId w:val="72"/>
+    <w:abstractNumId w:val="75"/>
   </w:num>
   <w:num w:numId="59" w16cid:durableId="1286738766">
-    <w:abstractNumId w:val="43"/>
+    <w:abstractNumId w:val="45"/>
   </w:num>
   <w:num w:numId="60" w16cid:durableId="1845590146">
-    <w:abstractNumId w:val="50"/>
+    <w:abstractNumId w:val="52"/>
   </w:num>
   <w:num w:numId="61" w16cid:durableId="1517188869">
-    <w:abstractNumId w:val="41"/>
+    <w:abstractNumId w:val="43"/>
   </w:num>
   <w:num w:numId="62" w16cid:durableId="980573260">
     <w:abstractNumId w:val="12"/>
@@ -14772,28 +14638,28 @@
     <w:abstractNumId w:val="5"/>
   </w:num>
   <w:num w:numId="64" w16cid:durableId="431437150">
-    <w:abstractNumId w:val="69"/>
+    <w:abstractNumId w:val="72"/>
   </w:num>
   <w:num w:numId="65" w16cid:durableId="2125029274">
-    <w:abstractNumId w:val="67"/>
+    <w:abstractNumId w:val="70"/>
   </w:num>
   <w:num w:numId="66" w16cid:durableId="4748439">
     <w:abstractNumId w:val="17"/>
   </w:num>
   <w:num w:numId="67" w16cid:durableId="816186909">
-    <w:abstractNumId w:val="33"/>
+    <w:abstractNumId w:val="34"/>
   </w:num>
   <w:num w:numId="68" w16cid:durableId="596714902">
     <w:abstractNumId w:val="15"/>
   </w:num>
   <w:num w:numId="69" w16cid:durableId="456220504">
-    <w:abstractNumId w:val="59"/>
+    <w:abstractNumId w:val="62"/>
   </w:num>
   <w:num w:numId="70" w16cid:durableId="320620627">
-    <w:abstractNumId w:val="49"/>
+    <w:abstractNumId w:val="51"/>
   </w:num>
   <w:num w:numId="71" w16cid:durableId="1266232981">
-    <w:abstractNumId w:val="54"/>
+    <w:abstractNumId w:val="56"/>
   </w:num>
   <w:num w:numId="72" w16cid:durableId="2134012925">
     <w:abstractNumId w:val="16"/>
@@ -14805,7 +14671,16 @@
     <w:abstractNumId w:val="1"/>
   </w:num>
   <w:num w:numId="75" w16cid:durableId="1915846591">
-    <w:abstractNumId w:val="48"/>
+    <w:abstractNumId w:val="50"/>
+  </w:num>
+  <w:num w:numId="76" w16cid:durableId="1259555923">
+    <w:abstractNumId w:val="33"/>
+  </w:num>
+  <w:num w:numId="77" w16cid:durableId="219363013">
+    <w:abstractNumId w:val="61"/>
+  </w:num>
+  <w:num w:numId="78" w16cid:durableId="885072162">
+    <w:abstractNumId w:val="42"/>
   </w:num>
 </w:numbering>
 </file>

</xml_diff>